<commit_message>
Answering everything on parts3 & 4
</commit_message>
<xml_diff>
--- a/Summary.docx
+++ b/Summary.docx
@@ -64,19 +64,75 @@
         <w:rPr>
           <w:rFonts w:ascii="Century Gothic" w:hAnsi="Century Gothic"/>
         </w:rPr>
-        <w:t>In the original data</w:t>
-      </w:r>
-      <w:r>
-        <w:rPr>
-          <w:rFonts w:ascii="Century Gothic" w:hAnsi="Century Gothic"/>
-        </w:rPr>
-        <w:t>, only</w:t>
-      </w:r>
-      <w:r>
-        <w:rPr>
-          <w:rFonts w:ascii="Century Gothic" w:hAnsi="Century Gothic"/>
-        </w:rPr>
-        <w:t xml:space="preserve"> a small number of outliers appear as isolated cases of alcohol use, systolic blood pressure and tobacco use attributes. </w:t>
+        <w:t xml:space="preserve">In </w:t>
+      </w:r>
+      <w:r>
+        <w:rPr>
+          <w:rFonts w:ascii="Century Gothic" w:hAnsi="Century Gothic"/>
+        </w:rPr>
+        <w:t xml:space="preserve">order to identify </w:t>
+      </w:r>
+      <w:r>
+        <w:rPr>
+          <w:rFonts w:ascii="Century Gothic" w:hAnsi="Century Gothic"/>
+        </w:rPr>
+        <w:t>erroneously existing</w:t>
+      </w:r>
+      <w:r>
+        <w:rPr>
+          <w:rFonts w:ascii="Century Gothic" w:hAnsi="Century Gothic"/>
+        </w:rPr>
+        <w:t xml:space="preserve"> values in </w:t>
+      </w:r>
+      <w:r>
+        <w:rPr>
+          <w:rFonts w:ascii="Century Gothic" w:hAnsi="Century Gothic"/>
+        </w:rPr>
+        <w:t>the original data</w:t>
+      </w:r>
+      <w:r>
+        <w:rPr>
+          <w:rFonts w:ascii="Century Gothic" w:hAnsi="Century Gothic"/>
+        </w:rPr>
+        <w:t xml:space="preserve"> we have generated two boxplots (</w:t>
+      </w:r>
+      <w:proofErr w:type="spellStart"/>
+      <w:r>
+        <w:rPr>
+          <w:rFonts w:ascii="Century Gothic" w:hAnsi="Century Gothic"/>
+        </w:rPr>
+        <w:t>fig.boxplots</w:t>
+      </w:r>
+      <w:proofErr w:type="spellEnd"/>
+      <w:r>
+        <w:rPr>
+          <w:rFonts w:ascii="Century Gothic" w:hAnsi="Century Gothic"/>
+        </w:rPr>
+        <w:t>) where we have plotted the raw data distribution(left) and their standardized counterparts (right). Upon first inspection, there has been a considerable amount of values for a number of attributes that, at first, appeared to be outliers.</w:t>
+      </w:r>
+      <w:r>
+        <w:rPr>
+          <w:rFonts w:ascii="Century Gothic" w:hAnsi="Century Gothic"/>
+        </w:rPr>
+        <w:t xml:space="preserve"> </w:t>
+      </w:r>
+      <w:r>
+        <w:rPr>
+          <w:rFonts w:ascii="Century Gothic" w:hAnsi="Century Gothic"/>
+        </w:rPr>
+        <w:t xml:space="preserve">As a result, we have searched the web for every attribute in our dataset. This way, we were able to identify the expected, upper tolerable and compatible to life physiological values that in retrospect invalidated that </w:t>
+      </w:r>
+      <w:r>
+        <w:rPr>
+          <w:rFonts w:ascii="Century Gothic" w:hAnsi="Century Gothic"/>
+        </w:rPr>
+        <w:t xml:space="preserve">the outreaching ones in our data, </w:t>
+      </w:r>
+      <w:r>
+        <w:rPr>
+          <w:rFonts w:ascii="Century Gothic" w:hAnsi="Century Gothic"/>
+        </w:rPr>
+        <w:t xml:space="preserve">are either part of the naturally occurring human diversity or simply feasible.  </w:t>
       </w:r>
     </w:p>
     <w:p>
@@ -208,19 +264,51 @@
         <w:rPr>
           <w:rFonts w:ascii="Century Gothic" w:hAnsi="Century Gothic"/>
         </w:rPr>
-        <w:t xml:space="preserve">What’s more, the variables appear to be correlated. </w:t>
-      </w:r>
-      <w:r>
-        <w:rPr>
-          <w:rFonts w:ascii="Century Gothic" w:hAnsi="Century Gothic"/>
-        </w:rPr>
-        <w:t xml:space="preserve">We have generated a number of correlation plots </w:t>
-      </w:r>
-      <w:r>
-        <w:rPr>
-          <w:rFonts w:ascii="Century Gothic" w:hAnsi="Century Gothic"/>
-        </w:rPr>
-        <w:t>that are color-coded for the actual appearance of Coronary Heart Disease</w:t>
+        <w:t xml:space="preserve">What’s more, the variables </w:t>
+      </w:r>
+      <w:r>
+        <w:rPr>
+          <w:rFonts w:ascii="Century Gothic" w:hAnsi="Century Gothic"/>
+        </w:rPr>
+        <w:t xml:space="preserve">in the original dataset </w:t>
+      </w:r>
+      <w:r>
+        <w:rPr>
+          <w:rFonts w:ascii="Century Gothic" w:hAnsi="Century Gothic"/>
+        </w:rPr>
+        <w:t xml:space="preserve">appear to be correlated. </w:t>
+      </w:r>
+      <w:r>
+        <w:rPr>
+          <w:rFonts w:ascii="Century Gothic" w:hAnsi="Century Gothic"/>
+        </w:rPr>
+        <w:t>We have generated a</w:t>
+      </w:r>
+      <w:r>
+        <w:rPr>
+          <w:rFonts w:ascii="Century Gothic" w:hAnsi="Century Gothic"/>
+        </w:rPr>
+        <w:t xml:space="preserve"> correlation heatmap</w:t>
+      </w:r>
+      <w:r>
+        <w:rPr>
+          <w:rFonts w:ascii="Century Gothic" w:hAnsi="Century Gothic"/>
+        </w:rPr>
+        <w:t xml:space="preserve"> (</w:t>
+      </w:r>
+      <w:proofErr w:type="spellStart"/>
+      <w:r>
+        <w:rPr>
+          <w:rFonts w:ascii="Century Gothic" w:hAnsi="Century Gothic"/>
+        </w:rPr>
+        <w:t>fig.heatmap</w:t>
+      </w:r>
+      <w:proofErr w:type="spellEnd"/>
+      <w:r>
+        <w:rPr>
+          <w:rFonts w:ascii="Century Gothic" w:hAnsi="Century Gothic"/>
+        </w:rPr>
+        <w:t>)</w:t>
       </w:r>
       <w:r>
         <w:rPr>
@@ -232,68 +320,90 @@
         <w:rPr>
           <w:rFonts w:ascii="Century Gothic" w:hAnsi="Century Gothic"/>
         </w:rPr>
-        <w:t>(CHD) and these findings are summarized as follows: i) The LDL-Type A graph show that person</w:t>
-      </w:r>
-      <w:r>
-        <w:rPr>
-          <w:rFonts w:ascii="Century Gothic" w:hAnsi="Century Gothic"/>
-        </w:rPr>
-        <w:t>s</w:t>
-      </w:r>
-      <w:r>
-        <w:rPr>
-          <w:rFonts w:ascii="Century Gothic" w:hAnsi="Century Gothic"/>
-        </w:rPr>
-        <w:t xml:space="preserve"> that exhibited the Type A behavior tended to have a lower LDL concentration in the blood. This is</w:t>
-      </w:r>
-      <w:r>
-        <w:rPr>
-          <w:rFonts w:ascii="Century Gothic" w:hAnsi="Century Gothic"/>
-        </w:rPr>
-        <w:t xml:space="preserve"> </w:t>
-      </w:r>
-      <w:r>
-        <w:rPr>
-          <w:rFonts w:ascii="Century Gothic" w:hAnsi="Century Gothic"/>
-        </w:rPr>
-        <w:t xml:space="preserve">to be expected since </w:t>
-      </w:r>
-      <w:r>
-        <w:rPr>
-          <w:rFonts w:ascii="Century Gothic" w:hAnsi="Century Gothic"/>
-        </w:rPr>
-        <w:t>Type A behavior is notably associated with greater daily activity which is documented as being an LDL decreasing factor, ii) The Age-Type A graph shows that regardless of the overwhelming majority of the young participants correlate to a Type A behavior, the CHD incidences distribution seem to be unaffected by this</w:t>
-      </w:r>
-      <w:r>
-        <w:rPr>
-          <w:rFonts w:ascii="Century Gothic" w:hAnsi="Century Gothic"/>
-        </w:rPr>
-        <w:t xml:space="preserve">, iii) The Age-Obesity graph describes though that obesity increase with age, while most of the young participants suffered from CHD regardless of the lower obesity score the have gotten. This may indicate that younger persons are more susceptible to </w:t>
-      </w:r>
-      <w:r>
-        <w:rPr>
-          <w:rFonts w:ascii="Century Gothic" w:hAnsi="Century Gothic"/>
-        </w:rPr>
-        <w:t xml:space="preserve">the effects of obesity, iv) The above observation also correlates well and it is further elaborated by the Age-Adiposity graph. Again, we see that adiposity increases with age but strikingly it also matches with the CHD affected participants even better. Which could possibly mean, based on this data only, that adiposity is an even more important driving force </w:t>
-      </w:r>
-      <w:r>
-        <w:rPr>
-          <w:rFonts w:ascii="Century Gothic" w:hAnsi="Century Gothic"/>
-        </w:rPr>
-        <w:t xml:space="preserve">of the CHD occurrence </w:t>
-      </w:r>
-      <w:r>
-        <w:rPr>
-          <w:rFonts w:ascii="Century Gothic" w:hAnsi="Century Gothic"/>
-        </w:rPr>
-        <w:t xml:space="preserve">than obesity in general.  </w:t>
-      </w:r>
-      <w:r>
-        <w:rPr>
-          <w:rFonts w:ascii="Century Gothic" w:hAnsi="Century Gothic"/>
-        </w:rPr>
-        <w:t xml:space="preserve"> </w:t>
-      </w:r>
+        <w:t xml:space="preserve">that </w:t>
+      </w:r>
+      <w:r>
+        <w:rPr>
+          <w:rFonts w:ascii="Century Gothic" w:hAnsi="Century Gothic"/>
+        </w:rPr>
+        <w:t xml:space="preserve">demonstrates this and we have included a plot </w:t>
+      </w:r>
+      <w:r>
+        <w:rPr>
+          <w:rFonts w:ascii="Century Gothic" w:hAnsi="Century Gothic"/>
+        </w:rPr>
+        <w:t>(</w:t>
+      </w:r>
+      <w:proofErr w:type="spellStart"/>
+      <w:r>
+        <w:rPr>
+          <w:rFonts w:ascii="Century Gothic" w:hAnsi="Century Gothic"/>
+        </w:rPr>
+        <w:t>fig.plot</w:t>
+      </w:r>
+      <w:proofErr w:type="spellEnd"/>
+      <w:r>
+        <w:rPr>
+          <w:rFonts w:ascii="Century Gothic" w:hAnsi="Century Gothic"/>
+        </w:rPr>
+        <w:t xml:space="preserve">) </w:t>
+      </w:r>
+      <w:r>
+        <w:rPr>
+          <w:rFonts w:ascii="Century Gothic" w:hAnsi="Century Gothic"/>
+        </w:rPr>
+        <w:t xml:space="preserve">supporting clearly existing trends. In our heatmap we were able to identify strong correlation between the age of the participants and the level of adiposity and obesity. This trend is also evident by the slope in the provided graph. </w:t>
+      </w:r>
+      <w:r>
+        <w:rPr>
+          <w:rFonts w:ascii="Century Gothic" w:hAnsi="Century Gothic"/>
+        </w:rPr>
+        <w:t xml:space="preserve">In our heatmap, </w:t>
+      </w:r>
+      <w:r>
+        <w:rPr>
+          <w:rFonts w:ascii="Century Gothic" w:hAnsi="Century Gothic"/>
+        </w:rPr>
+        <w:t>CHD becomes more frequent as age progresses as well</w:t>
+      </w:r>
+      <w:r>
+        <w:rPr>
+          <w:rFonts w:ascii="Century Gothic" w:hAnsi="Century Gothic"/>
+        </w:rPr>
+        <w:t>, as is the case with systolic blood pressure</w:t>
+      </w:r>
+      <w:r>
+        <w:rPr>
+          <w:rFonts w:ascii="Century Gothic" w:hAnsi="Century Gothic"/>
+        </w:rPr>
+        <w:t xml:space="preserve">. A reassuring factor of the validity of the data is the substantial correlation between </w:t>
+      </w:r>
+      <w:r>
+        <w:rPr>
+          <w:rFonts w:ascii="Century Gothic" w:hAnsi="Century Gothic"/>
+        </w:rPr>
+        <w:t xml:space="preserve">obesity, </w:t>
+      </w:r>
+      <w:r>
+        <w:rPr>
+          <w:rFonts w:ascii="Century Gothic" w:hAnsi="Century Gothic"/>
+        </w:rPr>
+        <w:t>adiposity and the LDL levels, since their co-existence is well supported in the literature as ri</w:t>
+      </w:r>
+      <w:r>
+        <w:rPr>
+          <w:rFonts w:ascii="Century Gothic" w:hAnsi="Century Gothic"/>
+        </w:rPr>
+        <w:t xml:space="preserve">sk disease factors. </w:t>
+      </w:r>
+    </w:p>
+    <w:p>
+      <w:pPr>
+        <w:jc w:val="both"/>
+        <w:rPr>
+          <w:rFonts w:ascii="Century Gothic" w:hAnsi="Century Gothic"/>
+        </w:rPr>
+      </w:pPr>
     </w:p>
     <w:p>
       <w:pPr>
@@ -377,21 +487,43 @@
         <w:rPr>
           <w:rFonts w:ascii="Century Gothic" w:hAnsi="Century Gothic"/>
         </w:rPr>
-        <w:t xml:space="preserve"> there are attributes that appear to be drivers of variance. Specifically, in the </w:t>
-      </w:r>
-      <w:proofErr w:type="gramStart"/>
-      <w:r>
-        <w:rPr>
-          <w:rFonts w:ascii="Century Gothic" w:hAnsi="Century Gothic"/>
-        </w:rPr>
-        <w:t>fig.(</w:t>
-      </w:r>
-      <w:proofErr w:type="gramEnd"/>
-      <w:r>
-        <w:rPr>
-          <w:rFonts w:ascii="Century Gothic" w:hAnsi="Century Gothic"/>
-        </w:rPr>
-        <w:t>PCA accumulation) the first two components are contributing more than 40% of this variance, while the ongoing addition of components increases the variance retained. Moreover, these complementary components PC 3 &amp; 5 allow for a clearer separation of the data points, as it is evident in the fig (separation). Consequently, based on the decomposition of the principal components</w:t>
+        <w:t xml:space="preserve"> there are attributes that appear to be drivers of variance. Specifically, in the fig.(PCA accumulation) the first two components are contributing 4</w:t>
+      </w:r>
+      <w:r>
+        <w:rPr>
+          <w:rFonts w:ascii="Century Gothic" w:hAnsi="Century Gothic"/>
+        </w:rPr>
+        <w:t>3</w:t>
+      </w:r>
+      <w:r>
+        <w:rPr>
+          <w:rFonts w:ascii="Century Gothic" w:hAnsi="Century Gothic"/>
+        </w:rPr>
+        <w:t>% of this variance, while the ongoing addition of components increases the variance retained. Moreover, these complementary components</w:t>
+      </w:r>
+      <w:r>
+        <w:rPr>
+          <w:rFonts w:ascii="Century Gothic" w:hAnsi="Century Gothic"/>
+        </w:rPr>
+        <w:t>,</w:t>
+      </w:r>
+      <w:r>
+        <w:rPr>
+          <w:rFonts w:ascii="Century Gothic" w:hAnsi="Century Gothic"/>
+        </w:rPr>
+        <w:t xml:space="preserve"> PC 3 &amp; 5</w:t>
+      </w:r>
+      <w:r>
+        <w:rPr>
+          <w:rFonts w:ascii="Century Gothic" w:hAnsi="Century Gothic"/>
+        </w:rPr>
+        <w:t>,</w:t>
+      </w:r>
+      <w:r>
+        <w:rPr>
+          <w:rFonts w:ascii="Century Gothic" w:hAnsi="Century Gothic"/>
+        </w:rPr>
+        <w:t xml:space="preserve"> allow for a clearer separation of the data points, as it is evident in the fig (separation). Consequently, based on the decomposition of the principal components</w:t>
       </w:r>
       <w:r>
         <w:rPr>
@@ -400,7 +532,6 @@
         <w:t>(</w:t>
       </w:r>
       <w:proofErr w:type="spellStart"/>
-      <w:proofErr w:type="gramStart"/>
       <w:r>
         <w:rPr>
           <w:rFonts w:ascii="Century Gothic" w:hAnsi="Century Gothic"/>
@@ -408,7 +539,6 @@
         <w:t>fig.coefficients</w:t>
       </w:r>
       <w:proofErr w:type="spellEnd"/>
-      <w:proofErr w:type="gramEnd"/>
       <w:r>
         <w:rPr>
           <w:rFonts w:ascii="Century Gothic" w:hAnsi="Century Gothic"/>
@@ -499,36 +629,28 @@
         </w:rPr>
         <w:t xml:space="preserve">clear clustering that the participants’ family history demonstrably achieves, we are confident that the Primary Machine Learning Aim (PMLA) is feasible and supposedly it will be marked by satisfactory predictive accuracy. </w:t>
       </w:r>
-    </w:p>
-    <w:p>
-      <w:pPr>
-        <w:jc w:val="both"/>
-        <w:rPr>
-          <w:rFonts w:ascii="Century Gothic" w:hAnsi="Century Gothic"/>
-        </w:rPr>
-      </w:pPr>
-    </w:p>
-    <w:p>
-      <w:pPr>
-        <w:jc w:val="both"/>
-        <w:rPr>
-          <w:rFonts w:ascii="Century Gothic" w:hAnsi="Century Gothic"/>
-        </w:rPr>
-      </w:pPr>
-    </w:p>
-    <w:p>
-      <w:pPr>
-        <w:jc w:val="both"/>
-        <w:rPr>
-          <w:rFonts w:ascii="Century Gothic" w:hAnsi="Century Gothic"/>
-        </w:rPr>
-      </w:pPr>
-      <w:r>
-        <w:rPr>
-          <w:rFonts w:ascii="Century Gothic" w:hAnsi="Century Gothic"/>
-        </w:rPr>
-        <w:t>(Talk about clustering in the future based on trends and scattering)</w:t>
-      </w:r>
+      <w:r>
+        <w:rPr>
+          <w:rFonts w:ascii="Century Gothic" w:hAnsi="Century Gothic"/>
+        </w:rPr>
+        <w:t xml:space="preserve">As our PMLA we have chosen to investigate which possible sets of characteristics arise as having the greatest predictive power for a patient to be diagnosed with CHD, using clustering algorithms.  </w:t>
+      </w:r>
+    </w:p>
+    <w:p>
+      <w:pPr>
+        <w:jc w:val="both"/>
+        <w:rPr>
+          <w:rFonts w:ascii="Century Gothic" w:hAnsi="Century Gothic"/>
+        </w:rPr>
+      </w:pPr>
+    </w:p>
+    <w:p>
+      <w:pPr>
+        <w:jc w:val="both"/>
+        <w:rPr>
+          <w:rFonts w:ascii="Century Gothic" w:hAnsi="Century Gothic"/>
+        </w:rPr>
+      </w:pPr>
     </w:p>
     <w:p>
       <w:pPr>
@@ -631,62 +753,30 @@
           <w:rFonts w:ascii="Century Gothic" w:hAnsi="Century Gothic"/>
         </w:rPr>
       </w:pPr>
-      <w:r>
-        <w:rPr>
-          <w:rFonts w:ascii="Century Gothic" w:hAnsi="Century Gothic"/>
-        </w:rPr>
-        <w:t>The principal directions of the PCA components are:</w:t>
-      </w:r>
-    </w:p>
-    <w:p>
-      <w:pPr>
-        <w:jc w:val="both"/>
-        <w:rPr>
-          <w:rFonts w:ascii="Century Gothic" w:hAnsi="Century Gothic"/>
-        </w:rPr>
-      </w:pPr>
-    </w:p>
-    <w:p>
-      <w:pPr>
-        <w:jc w:val="both"/>
-        <w:rPr>
-          <w:rFonts w:ascii="Century Gothic" w:hAnsi="Century Gothic"/>
-        </w:rPr>
-      </w:pPr>
-      <w:r>
-        <w:rPr>
-          <w:rFonts w:ascii="Century Gothic" w:hAnsi="Century Gothic"/>
-        </w:rPr>
-        <w:t>;</w:t>
-      </w:r>
-    </w:p>
-    <w:p>
-      <w:pPr>
-        <w:jc w:val="both"/>
-        <w:rPr>
-          <w:rFonts w:ascii="Century Gothic" w:hAnsi="Century Gothic"/>
-        </w:rPr>
-      </w:pPr>
-      <w:r>
-        <w:rPr>
-          <w:rFonts w:ascii="Century Gothic" w:hAnsi="Century Gothic"/>
-        </w:rPr>
-        <w:t>Stan adding the table of principal directions</w:t>
-      </w:r>
-    </w:p>
-    <w:p>
-      <w:pPr>
-        <w:jc w:val="both"/>
-        <w:rPr>
-          <w:rFonts w:ascii="Century Gothic" w:hAnsi="Century Gothic"/>
-        </w:rPr>
-      </w:pPr>
-      <w:r>
-        <w:rPr>
-          <w:rFonts w:ascii="Century Gothic" w:hAnsi="Century Gothic"/>
-        </w:rPr>
-        <w:t>;</w:t>
-      </w:r>
+    </w:p>
+    <w:p>
+      <w:pPr>
+        <w:jc w:val="both"/>
+        <w:rPr>
+          <w:rFonts w:ascii="Century Gothic" w:hAnsi="Century Gothic"/>
+        </w:rPr>
+      </w:pPr>
+    </w:p>
+    <w:p>
+      <w:pPr>
+        <w:jc w:val="both"/>
+        <w:rPr>
+          <w:rFonts w:ascii="Century Gothic" w:hAnsi="Century Gothic"/>
+        </w:rPr>
+      </w:pPr>
+    </w:p>
+    <w:p>
+      <w:pPr>
+        <w:jc w:val="both"/>
+        <w:rPr>
+          <w:rFonts w:ascii="Century Gothic" w:hAnsi="Century Gothic"/>
+        </w:rPr>
+      </w:pPr>
     </w:p>
     <w:p>
       <w:pPr>
@@ -700,36 +790,6 @@
           <w:rFonts w:ascii="Century Gothic" w:hAnsi="Century Gothic"/>
         </w:rPr>
         <w:lastRenderedPageBreak/>
-        <w:t>Thanos creates the 3d plot and write a description</w:t>
-      </w:r>
-    </w:p>
-    <w:p>
-      <w:pPr>
-        <w:jc w:val="both"/>
-        <w:rPr>
-          <w:rFonts w:ascii="Century Gothic" w:hAnsi="Century Gothic"/>
-        </w:rPr>
-      </w:pPr>
-    </w:p>
-    <w:p>
-      <w:pPr>
-        <w:jc w:val="both"/>
-        <w:rPr>
-          <w:rFonts w:ascii="Century Gothic" w:hAnsi="Century Gothic"/>
-        </w:rPr>
-      </w:pPr>
-    </w:p>
-    <w:p>
-      <w:pPr>
-        <w:jc w:val="both"/>
-        <w:rPr>
-          <w:rFonts w:ascii="Century Gothic" w:hAnsi="Century Gothic"/>
-        </w:rPr>
-      </w:pPr>
-      <w:r>
-        <w:rPr>
-          <w:rFonts w:ascii="Century Gothic" w:hAnsi="Century Gothic"/>
-        </w:rPr>
         <w:t>SUMMARY</w:t>
       </w:r>
     </w:p>
@@ -772,19 +832,37 @@
         <w:rPr>
           <w:rFonts w:ascii="Century Gothic" w:hAnsi="Century Gothic"/>
         </w:rPr>
-        <w:t>dimensionality</w:t>
-      </w:r>
-      <w:r>
-        <w:rPr>
-          <w:rFonts w:ascii="Century Gothic" w:hAnsi="Century Gothic"/>
-        </w:rPr>
-        <w:t xml:space="preserve"> </w:t>
-      </w:r>
-      <w:r>
-        <w:rPr>
-          <w:rFonts w:ascii="Century Gothic" w:hAnsi="Century Gothic"/>
-        </w:rPr>
-        <w:t xml:space="preserve">reduction in order to identify the major drivers of variance. Our dataset had no missing values, presented zero corruption elements or noise and it contained consistent information on the matter in question. Most importantly though, the dataset is characterized by the presence of attributes that correlate well and in </w:t>
+        <w:t xml:space="preserve">dimensionality </w:t>
+      </w:r>
+      <w:r>
+        <w:rPr>
+          <w:rFonts w:ascii="Century Gothic" w:hAnsi="Century Gothic"/>
+        </w:rPr>
+        <w:t xml:space="preserve">reduction in order to identify the major drivers of variance. Our dataset had no missing values, presented zero corruption elements or noise and it contained consistent information on the matter in question. </w:t>
+      </w:r>
+      <w:r>
+        <w:rPr>
+          <w:rFonts w:ascii="Century Gothic" w:hAnsi="Century Gothic"/>
+        </w:rPr>
+        <w:t xml:space="preserve">What appeared </w:t>
+      </w:r>
+      <w:r>
+        <w:rPr>
+          <w:rFonts w:ascii="Century Gothic" w:hAnsi="Century Gothic"/>
+        </w:rPr>
+        <w:t xml:space="preserve">at first </w:t>
+      </w:r>
+      <w:r>
+        <w:rPr>
+          <w:rFonts w:ascii="Century Gothic" w:hAnsi="Century Gothic"/>
+        </w:rPr>
+        <w:t xml:space="preserve">to be outliers, after a thorough internet search, it was clear that these values were part of the natural diversity of the attributes. </w:t>
+      </w:r>
+      <w:r>
+        <w:rPr>
+          <w:rFonts w:ascii="Century Gothic" w:hAnsi="Century Gothic"/>
+        </w:rPr>
+        <w:t xml:space="preserve">Most importantly though, the dataset is characterized by the presence of attributes that correlate well and in </w:t>
       </w:r>
       <w:r>
         <w:rPr>
@@ -820,28 +898,99 @@
         <w:rPr>
           <w:rFonts w:ascii="Century Gothic" w:hAnsi="Century Gothic"/>
         </w:rPr>
-        <w:t>y, where older participants exhibit greater possibility of being diagnosed</w:t>
-      </w:r>
+        <w:t>y, where older participants exhibit greater possibility of being diagnosed with CHD. Family history appears to be a diagnosis factor of consideration, as it could provide valuable insights as a component of our clustering algorithm analysis in the future</w:t>
+      </w:r>
+      <w:r>
+        <w:rPr>
+          <w:rFonts w:ascii="Century Gothic" w:hAnsi="Century Gothic"/>
+        </w:rPr>
+        <w:t>, the feasibility of which is supported by the scattering analysis we have performed in this project</w:t>
+      </w:r>
+      <w:r>
+        <w:rPr>
+          <w:rFonts w:ascii="Century Gothic" w:hAnsi="Century Gothic"/>
+        </w:rPr>
+        <w:t xml:space="preserve">. </w:t>
+      </w:r>
+    </w:p>
+    <w:p>
+      <w:pPr>
+        <w:jc w:val="both"/>
+        <w:rPr>
+          <w:rFonts w:ascii="Century Gothic" w:hAnsi="Century Gothic"/>
+        </w:rPr>
+      </w:pPr>
+    </w:p>
+    <w:p>
+      <w:pPr>
+        <w:jc w:val="both"/>
+        <w:rPr>
+          <w:rFonts w:ascii="Century Gothic" w:hAnsi="Century Gothic"/>
+        </w:rPr>
+      </w:pPr>
+      <w:r>
+        <w:rPr>
+          <w:rFonts w:ascii="Century Gothic" w:hAnsi="Century Gothic"/>
+        </w:rPr>
+        <w:t>Type A:</w:t>
+      </w:r>
+    </w:p>
+    <w:p>
+      <w:pPr>
+        <w:jc w:val="both"/>
+        <w:rPr>
+          <w:rFonts w:ascii="Century Gothic" w:hAnsi="Century Gothic"/>
+        </w:rPr>
+      </w:pPr>
+    </w:p>
+    <w:p>
+      <w:pPr>
+        <w:jc w:val="both"/>
+      </w:pPr>
+      <w:hyperlink r:id="rId4" w:history="1">
+        <w:r>
+          <w:rPr>
+            <w:rStyle w:val="Hyperlink"/>
+          </w:rPr>
+          <w:t>https://www.ncbi.nlm.nih.gov/pubmed/7352459</w:t>
+        </w:r>
+      </w:hyperlink>
+    </w:p>
+    <w:p>
+      <w:pPr>
+        <w:jc w:val="both"/>
+      </w:pPr>
+    </w:p>
+    <w:p>
+      <w:pPr>
+        <w:jc w:val="both"/>
+      </w:pPr>
+      <w:r>
+        <w:t>Obesity</w:t>
+      </w:r>
+    </w:p>
+    <w:p>
+      <w:pPr>
+        <w:jc w:val="both"/>
+      </w:pPr>
+    </w:p>
+    <w:p>
+      <w:pPr>
+        <w:jc w:val="both"/>
+        <w:rPr>
+          <w:rFonts w:ascii="Century Gothic" w:hAnsi="Century Gothic"/>
+        </w:rPr>
+      </w:pPr>
+      <w:hyperlink r:id="rId5" w:history="1">
+        <w:r>
+          <w:rPr>
+            <w:rStyle w:val="Hyperlink"/>
+          </w:rPr>
+          <w:t>https://www.ncbi.nlm.nih.gov/pmc/articles/PMC5463032/</w:t>
+        </w:r>
+      </w:hyperlink>
       <w:bookmarkStart w:id="0" w:name="_GoBack"/>
       <w:bookmarkEnd w:id="0"/>
-      <w:r>
-        <w:rPr>
-          <w:rFonts w:ascii="Century Gothic" w:hAnsi="Century Gothic"/>
-        </w:rPr>
-        <w:t xml:space="preserve"> with CHD. Family history appears to be a diagnosis factor of consideration, as it could provide valuable insights as a component of our clustering algorithm analysis in the future</w:t>
-      </w:r>
-      <w:r>
-        <w:rPr>
-          <w:rFonts w:ascii="Century Gothic" w:hAnsi="Century Gothic"/>
-        </w:rPr>
-        <w:t>, the feasibility of which is supported by the scattering analysis we have performed in this project</w:t>
-      </w:r>
-      <w:r>
-        <w:rPr>
-          <w:rFonts w:ascii="Century Gothic" w:hAnsi="Century Gothic"/>
-        </w:rPr>
-        <w:t xml:space="preserve">. </w:t>
-      </w:r>
     </w:p>
     <w:sectPr>
       <w:pgSz w:w="12240" w:h="15840"/>
@@ -1279,6 +1428,18 @@
     <w:semiHidden/>
     <w:unhideWhenUsed/>
   </w:style>
+  <w:style w:type="character" w:styleId="Hyperlink">
+    <w:name w:val="Hyperlink"/>
+    <w:basedOn w:val="DefaultParagraphFont"/>
+    <w:uiPriority w:val="99"/>
+    <w:semiHidden/>
+    <w:unhideWhenUsed/>
+    <w:rsid w:val="005671E8"/>
+    <w:rPr>
+      <w:color w:val="0000FF"/>
+      <w:u w:val="single"/>
+    </w:rPr>
+  </w:style>
 </w:styles>
 </file>
 

</xml_diff>

<commit_message>
CHD column excluded, new plots drawn
</commit_message>
<xml_diff>
--- a/Summary.docx
+++ b/Summary.docx
@@ -94,21 +94,7 @@
         <w:rPr>
           <w:rFonts w:ascii="Century Gothic" w:hAnsi="Century Gothic"/>
         </w:rPr>
-        <w:t xml:space="preserve"> we have generated two boxplots (</w:t>
-      </w:r>
-      <w:proofErr w:type="spellStart"/>
-      <w:r>
-        <w:rPr>
-          <w:rFonts w:ascii="Century Gothic" w:hAnsi="Century Gothic"/>
-        </w:rPr>
-        <w:t>fig.boxplots</w:t>
-      </w:r>
-      <w:proofErr w:type="spellEnd"/>
-      <w:r>
-        <w:rPr>
-          <w:rFonts w:ascii="Century Gothic" w:hAnsi="Century Gothic"/>
-        </w:rPr>
-        <w:t>) where we have plotted the raw data distribution(left) and their standardized counterparts (right). Upon first inspection, there has been a considerable amount of values for a number of attributes that, at first, appeared to be outliers.</w:t>
+        <w:t xml:space="preserve"> we have generated two boxplots (fig.boxplots) where we have plotted the raw data distribution(left) and their standardized counterparts (right). Upon first inspection, there has been a considerable amount of values for a number of attributes that, at first, appeared to be outliers.</w:t>
       </w:r>
       <w:r>
         <w:rPr>
@@ -176,21 +162,7 @@
         <w:rPr>
           <w:rFonts w:ascii="Century Gothic" w:hAnsi="Century Gothic"/>
         </w:rPr>
-        <w:t xml:space="preserve">What is </w:t>
-      </w:r>
-      <w:proofErr w:type="spellStart"/>
-      <w:r>
-        <w:rPr>
-          <w:rFonts w:ascii="Century Gothic" w:hAnsi="Century Gothic"/>
-        </w:rPr>
-        <w:t>though</w:t>
-      </w:r>
-      <w:proofErr w:type="spellEnd"/>
-      <w:r>
-        <w:rPr>
-          <w:rFonts w:ascii="Century Gothic" w:hAnsi="Century Gothic"/>
-        </w:rPr>
-        <w:t xml:space="preserve"> a common feature of most attributes of clinical interest</w:t>
+        <w:t>What is though a common feature of most attributes of clinical interest</w:t>
       </w:r>
       <w:r>
         <w:rPr>
@@ -294,21 +266,7 @@
         <w:rPr>
           <w:rFonts w:ascii="Century Gothic" w:hAnsi="Century Gothic"/>
         </w:rPr>
-        <w:t xml:space="preserve"> (</w:t>
-      </w:r>
-      <w:proofErr w:type="spellStart"/>
-      <w:r>
-        <w:rPr>
-          <w:rFonts w:ascii="Century Gothic" w:hAnsi="Century Gothic"/>
-        </w:rPr>
-        <w:t>fig.heatmap</w:t>
-      </w:r>
-      <w:proofErr w:type="spellEnd"/>
-      <w:r>
-        <w:rPr>
-          <w:rFonts w:ascii="Century Gothic" w:hAnsi="Century Gothic"/>
-        </w:rPr>
-        <w:t>)</w:t>
+        <w:t xml:space="preserve"> (fig.heatmap)</w:t>
       </w:r>
       <w:r>
         <w:rPr>
@@ -332,21 +290,7 @@
         <w:rPr>
           <w:rFonts w:ascii="Century Gothic" w:hAnsi="Century Gothic"/>
         </w:rPr>
-        <w:t>(</w:t>
-      </w:r>
-      <w:proofErr w:type="spellStart"/>
-      <w:r>
-        <w:rPr>
-          <w:rFonts w:ascii="Century Gothic" w:hAnsi="Century Gothic"/>
-        </w:rPr>
-        <w:t>fig.plot</w:t>
-      </w:r>
-      <w:proofErr w:type="spellEnd"/>
-      <w:r>
-        <w:rPr>
-          <w:rFonts w:ascii="Century Gothic" w:hAnsi="Century Gothic"/>
-        </w:rPr>
-        <w:t xml:space="preserve">) </w:t>
+        <w:t xml:space="preserve">(fig.plot) </w:t>
       </w:r>
       <w:r>
         <w:rPr>
@@ -511,8 +455,16 @@
         <w:rPr>
           <w:rFonts w:ascii="Century Gothic" w:hAnsi="Century Gothic"/>
         </w:rPr>
-        <w:t xml:space="preserve"> PC 3 &amp; 5</w:t>
-      </w:r>
+        <w:t xml:space="preserve"> PC 3 &amp; </w:t>
+      </w:r>
+      <w:r>
+        <w:rPr>
+          <w:rFonts w:ascii="Century Gothic" w:hAnsi="Century Gothic"/>
+        </w:rPr>
+        <w:t>4</w:t>
+      </w:r>
+      <w:bookmarkStart w:id="0" w:name="_GoBack"/>
+      <w:bookmarkEnd w:id="0"/>
       <w:r>
         <w:rPr>
           <w:rFonts w:ascii="Century Gothic" w:hAnsi="Century Gothic"/>
@@ -529,21 +481,7 @@
         <w:rPr>
           <w:rFonts w:ascii="Century Gothic" w:hAnsi="Century Gothic"/>
         </w:rPr>
-        <w:t>(</w:t>
-      </w:r>
-      <w:proofErr w:type="spellStart"/>
-      <w:r>
-        <w:rPr>
-          <w:rFonts w:ascii="Century Gothic" w:hAnsi="Century Gothic"/>
-        </w:rPr>
-        <w:t>fig.coefficients</w:t>
-      </w:r>
-      <w:proofErr w:type="spellEnd"/>
-      <w:r>
-        <w:rPr>
-          <w:rFonts w:ascii="Century Gothic" w:hAnsi="Century Gothic"/>
-        </w:rPr>
-        <w:t>)</w:t>
+        <w:t>(fig.coefficients)</w:t>
       </w:r>
       <w:r>
         <w:rPr>
@@ -844,19 +782,7 @@
         <w:rPr>
           <w:rFonts w:ascii="Century Gothic" w:hAnsi="Century Gothic"/>
         </w:rPr>
-        <w:t xml:space="preserve">What appeared </w:t>
-      </w:r>
-      <w:r>
-        <w:rPr>
-          <w:rFonts w:ascii="Century Gothic" w:hAnsi="Century Gothic"/>
-        </w:rPr>
-        <w:t xml:space="preserve">at first </w:t>
-      </w:r>
-      <w:r>
-        <w:rPr>
-          <w:rFonts w:ascii="Century Gothic" w:hAnsi="Century Gothic"/>
-        </w:rPr>
-        <w:t xml:space="preserve">to be outliers, after a thorough internet search, it was clear that these values were part of the natural diversity of the attributes. </w:t>
+        <w:t xml:space="preserve">What appeared at first to be outliers, after a thorough internet search, it was clear that these values were part of the natural diversity of the attributes. </w:t>
       </w:r>
       <w:r>
         <w:rPr>
@@ -989,8 +915,6 @@
           <w:t>https://www.ncbi.nlm.nih.gov/pmc/articles/PMC5463032/</w:t>
         </w:r>
       </w:hyperlink>
-      <w:bookmarkStart w:id="0" w:name="_GoBack"/>
-      <w:bookmarkEnd w:id="0"/>
     </w:p>
     <w:sectPr>
       <w:pgSz w:w="12240" w:h="15840"/>

</xml_diff>